<commit_message>
Added more comments and tweaked output
</commit_message>
<xml_diff>
--- a/Asst2Report.docx
+++ b/Asst2Report.docx
@@ -424,9 +424,16 @@
           <w:szCs w:val="24"/>
         </w:rPr>
         <w:tab/>
-        <w:t xml:space="preserve">The n-Queens problem is a </w:t>
-      </w:r>
-      <w:proofErr w:type="spellStart"/>
+        <w:t xml:space="preserve">The n-Queens problem is </w:t>
+      </w:r>
+      <w:r>
+        <w:rPr>
+          <w:rFonts w:ascii="Times New Roman" w:hAnsi="Times New Roman" w:cs="Times New Roman"/>
+          <w:sz w:val="24"/>
+          <w:szCs w:val="24"/>
+        </w:rPr>
+        <w:t xml:space="preserve">well known in computer science. For this </w:t>
+      </w:r>
       <w:proofErr w:type="gramStart"/>
       <w:r>
         <w:rPr>
@@ -434,9 +441,8 @@
           <w:sz w:val="24"/>
           <w:szCs w:val="24"/>
         </w:rPr>
-        <w:t>well known</w:t>
-      </w:r>
-      <w:proofErr w:type="spellEnd"/>
+        <w:t>assignment ,</w:t>
+      </w:r>
       <w:proofErr w:type="gramEnd"/>
       <w:r>
         <w:rPr>
@@ -444,25 +450,23 @@
           <w:sz w:val="24"/>
           <w:szCs w:val="24"/>
         </w:rPr>
-        <w:t xml:space="preserve"> problem in computer science. For this </w:t>
-      </w:r>
-      <w:proofErr w:type="gramStart"/>
-      <w:r>
-        <w:rPr>
-          <w:rFonts w:ascii="Times New Roman" w:hAnsi="Times New Roman" w:cs="Times New Roman"/>
-          <w:sz w:val="24"/>
-          <w:szCs w:val="24"/>
-        </w:rPr>
-        <w:t>assignment ,</w:t>
-      </w:r>
-      <w:proofErr w:type="gramEnd"/>
-      <w:r>
-        <w:rPr>
-          <w:rFonts w:ascii="Times New Roman" w:hAnsi="Times New Roman" w:cs="Times New Roman"/>
-          <w:sz w:val="24"/>
-          <w:szCs w:val="24"/>
-        </w:rPr>
-        <w:t xml:space="preserve"> N-queens was solved using Steepest Hill climbing algorithm, which would not solve every problem as well as a Genetic Algorithm, for which the goal was to generate a solution from the randomly seeded population.  Both algorithms proved to be interesting insights into how hill-climbing algorithms operate. The genetic algorithm especially provided numerous challenges, as it was highly sensitive to changes in the parameters.  </w:t>
+        <w:t xml:space="preserve"> N-queens was solved using Steepest Hill climbing algorithm, which would not solve every problem</w:t>
+      </w:r>
+      <w:r>
+        <w:rPr>
+          <w:rFonts w:ascii="Times New Roman" w:hAnsi="Times New Roman" w:cs="Times New Roman"/>
+          <w:sz w:val="24"/>
+          <w:szCs w:val="24"/>
+        </w:rPr>
+        <w:t>,</w:t>
+      </w:r>
+      <w:r>
+        <w:rPr>
+          <w:rFonts w:ascii="Times New Roman" w:hAnsi="Times New Roman" w:cs="Times New Roman"/>
+          <w:sz w:val="24"/>
+          <w:szCs w:val="24"/>
+        </w:rPr>
+        <w:t xml:space="preserve"> as well as a Genetic Algorithm, for which the goal was to generate a solution from the randomly seeded population.  Both algorithms proved to be interesting insights into how hill-climbing algorithms operate. The genetic algorithm especially provided numerous challenges, as it was highly sensitive to changes in the parameters.  </w:t>
       </w:r>
     </w:p>
     <w:p>
@@ -545,7 +549,23 @@
           <w:sz w:val="24"/>
           <w:szCs w:val="24"/>
         </w:rPr>
-        <w:t>lumn.  Ultimately, I created a board class so that the code would be more readable, and that each board could keep track of variables such as the hill climbing cost, and later, the fitness value for the genetic algorithm.</w:t>
+        <w:t xml:space="preserve">lumn.  Ultimately, I created a board class so that the code would be more readable, and </w:t>
+      </w:r>
+      <w:r>
+        <w:rPr>
+          <w:rFonts w:ascii="Times New Roman" w:hAnsi="Times New Roman" w:cs="Times New Roman"/>
+          <w:sz w:val="24"/>
+          <w:szCs w:val="24"/>
+        </w:rPr>
+        <w:t xml:space="preserve">so </w:t>
+      </w:r>
+      <w:r>
+        <w:rPr>
+          <w:rFonts w:ascii="Times New Roman" w:hAnsi="Times New Roman" w:cs="Times New Roman"/>
+          <w:sz w:val="24"/>
+          <w:szCs w:val="24"/>
+        </w:rPr>
+        <w:t>each board could keep track of variables such as the hill climbing cost, and later, the fitness value for the genetic algorithm.</w:t>
       </w:r>
     </w:p>
     <w:p>
@@ -1089,25 +1109,33 @@
           <w:sz w:val="24"/>
           <w:szCs w:val="24"/>
         </w:rPr>
-        <w:t xml:space="preserve"> .  This created a distribution which actually ended up favoring selection of finesses more close to the average then to the </w:t>
-      </w:r>
-      <w:proofErr w:type="gramStart"/>
+        <w:t xml:space="preserve"> .  This created a distribution which actually ended up favoring selection of fi</w:t>
+      </w:r>
       <w:r>
         <w:rPr>
           <w:rFonts w:ascii="Times New Roman" w:eastAsiaTheme="minorEastAsia" w:hAnsi="Times New Roman" w:cs="Times New Roman"/>
           <w:sz w:val="24"/>
           <w:szCs w:val="24"/>
         </w:rPr>
-        <w:t>solution .</w:t>
-      </w:r>
-      <w:proofErr w:type="gramEnd"/>
+        <w:t>t</w:t>
+      </w:r>
       <w:r>
         <w:rPr>
           <w:rFonts w:ascii="Times New Roman" w:eastAsiaTheme="minorEastAsia" w:hAnsi="Times New Roman" w:cs="Times New Roman"/>
           <w:sz w:val="24"/>
           <w:szCs w:val="24"/>
         </w:rPr>
-        <w:t xml:space="preserve">  Instead, a ranked based selection method was used where the selection probability </w:t>
+        <w:t>ness</w:t>
+      </w:r>
+      <w:bookmarkStart w:id="0" w:name="_GoBack"/>
+      <w:bookmarkEnd w:id="0"/>
+      <w:r>
+        <w:rPr>
+          <w:rFonts w:ascii="Times New Roman" w:eastAsiaTheme="minorEastAsia" w:hAnsi="Times New Roman" w:cs="Times New Roman"/>
+          <w:sz w:val="24"/>
+          <w:szCs w:val="24"/>
+        </w:rPr>
+        <w:t xml:space="preserve"> more close to the average then to the solution .  Instead, a ranked based selection method was used where the selection probability </w:t>
       </w:r>
       <w:proofErr w:type="gramStart"/>
       <w:r>
@@ -1303,7 +1331,6 @@
           <w:szCs w:val="24"/>
         </w:rPr>
       </w:pPr>
-      <w:bookmarkStart w:id="0" w:name="_GoBack"/>
       <w:r>
         <w:rPr>
           <w:rFonts w:ascii="Times New Roman" w:eastAsiaTheme="minorEastAsia" w:hAnsi="Times New Roman" w:cs="Times New Roman"/>
@@ -1316,7 +1343,6 @@
         <w:t>Conclusion</w:t>
       </w:r>
     </w:p>
-    <w:bookmarkEnd w:id="0"/>
     <w:p>
       <w:pPr>
         <w:spacing w:line="480" w:lineRule="auto"/>
@@ -1848,6 +1874,36 @@
     <w:rsid w:val="008B151D"/>
     <w:rPr>
       <w:color w:val="808080"/>
+    </w:rPr>
+  </w:style>
+  <w:style w:type="paragraph" w:styleId="BalloonText">
+    <w:name w:val="Balloon Text"/>
+    <w:basedOn w:val="Normal"/>
+    <w:link w:val="BalloonTextChar"/>
+    <w:uiPriority w:val="99"/>
+    <w:semiHidden/>
+    <w:unhideWhenUsed/>
+    <w:rsid w:val="005633CE"/>
+    <w:pPr>
+      <w:spacing w:after="0" w:line="240" w:lineRule="auto"/>
+    </w:pPr>
+    <w:rPr>
+      <w:rFonts w:ascii="Segoe UI" w:hAnsi="Segoe UI" w:cs="Segoe UI"/>
+      <w:sz w:val="18"/>
+      <w:szCs w:val="18"/>
+    </w:rPr>
+  </w:style>
+  <w:style w:type="character" w:customStyle="1" w:styleId="BalloonTextChar">
+    <w:name w:val="Balloon Text Char"/>
+    <w:basedOn w:val="DefaultParagraphFont"/>
+    <w:link w:val="BalloonText"/>
+    <w:uiPriority w:val="99"/>
+    <w:semiHidden/>
+    <w:rsid w:val="005633CE"/>
+    <w:rPr>
+      <w:rFonts w:ascii="Segoe UI" w:hAnsi="Segoe UI" w:cs="Segoe UI"/>
+      <w:sz w:val="18"/>
+      <w:szCs w:val="18"/>
     </w:rPr>
   </w:style>
 </w:styles>

</xml_diff>